<commit_message>
updated the lasted doucument
</commit_message>
<xml_diff>
--- a/Workflow.docx
+++ b/Workflow.docx
@@ -61,6 +61,86 @@
           <w:lang w:val="en-US" w:eastAsia="zh-CN"/>
         </w:rPr>
       </w:pPr>
+    </w:p>
+    <w:p>
+      <w:pPr>
+        <w:rPr>
+          <w:rFonts w:hint="eastAsia"/>
+          <w:b/>
+          <w:bCs/>
+          <w:sz w:val="24"/>
+          <w:szCs w:val="24"/>
+          <w:lang w:val="en-US" w:eastAsia="zh-CN"/>
+        </w:rPr>
+      </w:pPr>
+      <w:r>
+        <w:rPr>
+          <w:rFonts w:hint="eastAsia"/>
+          <w:b/>
+          <w:bCs/>
+          <w:sz w:val="24"/>
+          <w:szCs w:val="24"/>
+          <w:lang w:val="en-US" w:eastAsia="zh-CN"/>
+        </w:rPr>
+        <w:t>( Check if you have setting permission,if  yes follow next step,if not please fork the project in own  repositories)</w:t>
+      </w:r>
+    </w:p>
+    <w:p>
+      <w:pPr>
+        <w:rPr>
+          <w:rFonts w:hint="default"/>
+          <w:b/>
+          <w:bCs/>
+          <w:sz w:val="24"/>
+          <w:szCs w:val="24"/>
+          <w:lang w:val="en-US" w:eastAsia="zh-CN"/>
+        </w:rPr>
+      </w:pPr>
+      <w:r>
+        <w:drawing>
+          <wp:inline distT="0" distB="0" distL="114300" distR="114300">
+            <wp:extent cx="5264150" cy="1263650"/>
+            <wp:effectExtent l="0" t="0" r="3175" b="3175"/>
+            <wp:docPr id="1" name="图片 1"/>
+            <wp:cNvGraphicFramePr>
+              <a:graphicFrameLocks xmlns:a="http://schemas.openxmlformats.org/drawingml/2006/main" noChangeAspect="1"/>
+            </wp:cNvGraphicFramePr>
+            <a:graphic xmlns:a="http://schemas.openxmlformats.org/drawingml/2006/main">
+              <a:graphicData uri="http://schemas.openxmlformats.org/drawingml/2006/picture">
+                <pic:pic xmlns:pic="http://schemas.openxmlformats.org/drawingml/2006/picture">
+                  <pic:nvPicPr>
+                    <pic:cNvPr id="1" name="图片 1"/>
+                    <pic:cNvPicPr>
+                      <a:picLocks noChangeAspect="1"/>
+                    </pic:cNvPicPr>
+                  </pic:nvPicPr>
+                  <pic:blipFill>
+                    <a:blip r:embed="rId6"/>
+                    <a:stretch>
+                      <a:fillRect/>
+                    </a:stretch>
+                  </pic:blipFill>
+                  <pic:spPr>
+                    <a:xfrm>
+                      <a:off x="0" y="0"/>
+                      <a:ext cx="5264150" cy="1263650"/>
+                    </a:xfrm>
+                    <a:prstGeom prst="rect">
+                      <a:avLst/>
+                    </a:prstGeom>
+                    <a:noFill/>
+                    <a:ln>
+                      <a:noFill/>
+                    </a:ln>
+                  </pic:spPr>
+                </pic:pic>
+              </a:graphicData>
+            </a:graphic>
+          </wp:inline>
+        </w:drawing>
+      </w:r>
+      <w:bookmarkStart w:id="0" w:name="_GoBack"/>
+      <w:bookmarkEnd w:id="0"/>
     </w:p>
     <w:p>
       <w:pPr>
@@ -107,7 +187,7 @@
                     </pic:cNvPicPr>
                   </pic:nvPicPr>
                   <pic:blipFill>
-                    <a:blip r:embed="rId6"/>
+                    <a:blip r:embed="rId7"/>
                     <a:stretch>
                       <a:fillRect/>
                     </a:stretch>
@@ -182,7 +262,7 @@
                     </pic:cNvPicPr>
                   </pic:nvPicPr>
                   <pic:blipFill>
-                    <a:blip r:embed="rId7"/>
+                    <a:blip r:embed="rId8"/>
                     <a:stretch>
                       <a:fillRect/>
                     </a:stretch>
@@ -227,7 +307,7 @@
                     </pic:cNvPicPr>
                   </pic:nvPicPr>
                   <pic:blipFill>
-                    <a:blip r:embed="rId8"/>
+                    <a:blip r:embed="rId9"/>
                     <a:stretch>
                       <a:fillRect/>
                     </a:stretch>
@@ -339,7 +419,7 @@
                     </pic:cNvPicPr>
                   </pic:nvPicPr>
                   <pic:blipFill>
-                    <a:blip r:embed="rId9"/>
+                    <a:blip r:embed="rId10"/>
                     <a:stretch>
                       <a:fillRect/>
                     </a:stretch>
@@ -407,7 +487,7 @@
                     </pic:cNvPicPr>
                   </pic:nvPicPr>
                   <pic:blipFill>
-                    <a:blip r:embed="rId10"/>
+                    <a:blip r:embed="rId11"/>
                     <a:stretch>
                       <a:fillRect/>
                     </a:stretch>
@@ -523,7 +603,7 @@
                     </pic:cNvPicPr>
                   </pic:nvPicPr>
                   <pic:blipFill>
-                    <a:blip r:embed="rId11"/>
+                    <a:blip r:embed="rId12"/>
                     <a:stretch>
                       <a:fillRect/>
                     </a:stretch>
@@ -598,7 +678,7 @@
                     </pic:cNvPicPr>
                   </pic:nvPicPr>
                   <pic:blipFill>
-                    <a:blip r:embed="rId12"/>
+                    <a:blip r:embed="rId13"/>
                     <a:stretch>
                       <a:fillRect/>
                     </a:stretch>
@@ -678,7 +758,7 @@
                     </pic:cNvPicPr>
                   </pic:nvPicPr>
                   <pic:blipFill>
-                    <a:blip r:embed="rId13"/>
+                    <a:blip r:embed="rId14"/>
                     <a:stretch>
                       <a:fillRect/>
                     </a:stretch>
@@ -1100,7 +1180,7 @@
                     </pic:cNvPicPr>
                   </pic:nvPicPr>
                   <pic:blipFill>
-                    <a:blip r:embed="rId14"/>
+                    <a:blip r:embed="rId15"/>
                     <a:stretch>
                       <a:fillRect/>
                     </a:stretch>
@@ -1168,7 +1248,7 @@
                     </pic:cNvPicPr>
                   </pic:nvPicPr>
                   <pic:blipFill>
-                    <a:blip r:embed="rId15"/>
+                    <a:blip r:embed="rId16"/>
                     <a:stretch>
                       <a:fillRect/>
                     </a:stretch>
@@ -1246,7 +1326,7 @@
                     </pic:cNvPicPr>
                   </pic:nvPicPr>
                   <pic:blipFill>
-                    <a:blip r:embed="rId16"/>
+                    <a:blip r:embed="rId17"/>
                     <a:stretch>
                       <a:fillRect/>
                     </a:stretch>
@@ -1270,8 +1350,6 @@
           </wp:inline>
         </w:drawing>
       </w:r>
-      <w:bookmarkStart w:id="0" w:name="_GoBack"/>
-      <w:bookmarkEnd w:id="0"/>
     </w:p>
     <w:sectPr>
       <w:pgSz w:w="11906" w:h="16838"/>
@@ -1409,7 +1487,7 @@
     <w:lsdException w:qFormat="1" w:unhideWhenUsed="0" w:uiPriority="10" w:semiHidden="0" w:name="Title"/>
     <w:lsdException w:uiPriority="99" w:name="Closing"/>
     <w:lsdException w:uiPriority="99" w:name="Signature"/>
-    <w:lsdException w:uiPriority="1" w:name="Default Paragraph Font"/>
+    <w:lsdException w:qFormat="1" w:uiPriority="1" w:name="Default Paragraph Font"/>
     <w:lsdException w:uiPriority="99" w:name="Body Text"/>
     <w:lsdException w:uiPriority="99" w:name="Body Text Indent"/>
     <w:lsdException w:uiPriority="99" w:name="List Continue"/>
@@ -1443,11 +1521,11 @@
     <w:lsdException w:uiPriority="99" w:name="HTML Code"/>
     <w:lsdException w:uiPriority="99" w:name="HTML Definition"/>
     <w:lsdException w:uiPriority="99" w:name="HTML Keyboard"/>
-    <w:lsdException w:uiPriority="99" w:name="HTML Preformatted"/>
+    <w:lsdException w:qFormat="1" w:uiPriority="99" w:name="HTML Preformatted"/>
     <w:lsdException w:uiPriority="99" w:name="HTML Sample"/>
     <w:lsdException w:uiPriority="99" w:name="HTML Typewriter"/>
     <w:lsdException w:uiPriority="99" w:name="HTML Variable"/>
-    <w:lsdException w:uiPriority="99" w:name="Normal Table"/>
+    <w:lsdException w:qFormat="1" w:uiPriority="99" w:name="Normal Table"/>
     <w:lsdException w:uiPriority="99" w:name="annotation subject"/>
     <w:lsdException w:uiPriority="99" w:name="Table Simple 1"/>
     <w:lsdException w:uiPriority="99" w:name="Table Simple 2"/>
@@ -1615,12 +1693,14 @@
     <w:name w:val="Default Paragraph Font"/>
     <w:semiHidden/>
     <w:unhideWhenUsed/>
+    <w:qFormat/>
     <w:uiPriority w:val="1"/>
   </w:style>
   <w:style w:type="table" w:default="1" w:styleId="3">
     <w:name w:val="Normal Table"/>
     <w:semiHidden/>
     <w:unhideWhenUsed/>
+    <w:qFormat/>
     <w:uiPriority w:val="99"/>
     <w:tblPr>
       <w:tblCellMar>
@@ -1636,6 +1716,7 @@
     <w:basedOn w:val="1"/>
     <w:semiHidden/>
     <w:unhideWhenUsed/>
+    <w:qFormat/>
     <w:uiPriority w:val="99"/>
     <w:pPr>
       <w:tabs>

</xml_diff>